<commit_message>
Für Fernsteuerung: Signalisierung der Bereitschaft - CdatKonfig: Eigenschaft "KonfigDateiGelesen" geteilt in KonfigVerfuegbar und KonfigInitFertig - mdlBefehle: Neue Funktion IsGeoToolsInitFinished()
</commit_message>
<xml_diff>
--- a/doc/Handbuch/Bearb/GeoTools_Handbuch_3.0.docx
+++ b/doc/Handbuch/Bearb/GeoTools_Handbuch_3.0.docx
@@ -124,23 +124,7 @@
           <w:sz w:val="28"/>
           <w:szCs w:val="28"/>
         </w:rPr>
-        <w:t xml:space="preserve">(für Excel 2016 64 </w:t>
-      </w:r>
-      <w:proofErr w:type="spellStart"/>
-      <w:r>
-        <w:rPr>
-          <w:sz w:val="28"/>
-          <w:szCs w:val="28"/>
-        </w:rPr>
-        <w:t>bit</w:t>
-      </w:r>
-      <w:proofErr w:type="spellEnd"/>
-      <w:r>
-        <w:rPr>
-          <w:sz w:val="28"/>
-          <w:szCs w:val="28"/>
-        </w:rPr>
-        <w:t>)</w:t>
+        <w:t>(für Excel 2016)</w:t>
       </w:r>
     </w:p>
     <w:p>
@@ -3399,21 +3383,7 @@
         <w:rPr>
           <w:shd w:val="clear" w:color="auto" w:fill="auto"/>
         </w:rPr>
-        <w:t xml:space="preserve">6 (64 </w:t>
-      </w:r>
-      <w:proofErr w:type="spellStart"/>
-      <w:r>
-        <w:rPr>
-          <w:shd w:val="clear" w:color="auto" w:fill="auto"/>
-        </w:rPr>
-        <w:t>bit</w:t>
-      </w:r>
-      <w:proofErr w:type="spellEnd"/>
-      <w:r>
-        <w:rPr>
-          <w:shd w:val="clear" w:color="auto" w:fill="auto"/>
-        </w:rPr>
-        <w:t>)</w:t>
+        <w:t>6</w:t>
       </w:r>
       <w:r>
         <w:rPr>
@@ -4325,33 +4295,7 @@
           <w:szCs w:val="24"/>
           <w:shd w:val="clear" w:color="auto" w:fill="auto"/>
         </w:rPr>
-        <w:t xml:space="preserve">Excel 2016 (64 </w:t>
-      </w:r>
-      <w:proofErr w:type="spellStart"/>
-      <w:r>
-        <w:rPr>
-          <w:color w:val="000000"/>
-          <w:szCs w:val="24"/>
-          <w:shd w:val="clear" w:color="auto" w:fill="auto"/>
-        </w:rPr>
-        <w:t>b</w:t>
-      </w:r>
-      <w:r>
-        <w:rPr>
-          <w:color w:val="000000"/>
-          <w:szCs w:val="24"/>
-          <w:shd w:val="clear" w:color="auto" w:fill="auto"/>
-        </w:rPr>
-        <w:t>it</w:t>
-      </w:r>
-      <w:proofErr w:type="spellEnd"/>
-      <w:r>
-        <w:rPr>
-          <w:color w:val="000000"/>
-          <w:szCs w:val="24"/>
-          <w:shd w:val="clear" w:color="auto" w:fill="auto"/>
-        </w:rPr>
-        <w:t>)</w:t>
+        <w:t>Excel 2016</w:t>
       </w:r>
     </w:p>
     <w:p>
@@ -10514,22 +10458,8 @@
           <w:szCs w:val="20"/>
           <w:shd w:val="clear" w:color="auto" w:fill="auto"/>
         </w:rPr>
-        <w:t>@</w:t>
-      </w:r>
-      <w:proofErr w:type="spellStart"/>
-      <w:r>
-        <w:rPr>
-          <w:rFonts w:ascii="Courier New" w:hAnsi="Courier New" w:cs="Courier New"/>
-          <w:b/>
-          <w:bCs/>
-          <w:color w:val="0000FF"/>
-          <w:sz w:val="20"/>
-          <w:szCs w:val="20"/>
-          <w:shd w:val="clear" w:color="auto" w:fill="auto"/>
-        </w:rPr>
-        <w:t>DataImportOptions</w:t>
-      </w:r>
-      <w:proofErr w:type="spellEnd"/>
+        <w:t>@DataImportOptions</w:t>
+      </w:r>
     </w:p>
     <w:p>
       <w:pPr>
@@ -11894,9 +11824,525 @@
           <w:szCs w:val="20"/>
           <w:shd w:val="clear" w:color="auto" w:fill="auto"/>
         </w:rPr>
-        <w:t>@</w:t>
+        <w:t>@ExcelFieldFormats</w:t>
+      </w:r>
+    </w:p>
+    <w:p>
+      <w:pPr>
+        <w:spacing w:before="0" w:after="0"/>
+        <w:ind w:left="180"/>
+        <w:rPr>
+          <w:rFonts w:ascii="Courier New" w:hAnsi="Courier New" w:cs="Courier New"/>
+          <w:color w:val="auto"/>
+          <w:sz w:val="20"/>
+          <w:szCs w:val="20"/>
+          <w:shd w:val="clear" w:color="auto" w:fill="auto"/>
+        </w:rPr>
+      </w:pPr>
+      <w:r>
+        <w:rPr>
+          <w:rFonts w:ascii="Courier New" w:hAnsi="Courier New" w:cs="Courier New"/>
+          <w:color w:val="auto"/>
+          <w:sz w:val="20"/>
+          <w:szCs w:val="20"/>
+          <w:shd w:val="clear" w:color="auto" w:fill="auto"/>
+        </w:rPr>
+        <w:t xml:space="preserve">   #------------------------------------------------------------------------------------------------</w:t>
+      </w:r>
+    </w:p>
+    <w:p>
+      <w:pPr>
+        <w:spacing w:before="0" w:after="0"/>
+        <w:ind w:left="180"/>
+        <w:rPr>
+          <w:rFonts w:ascii="Courier New" w:hAnsi="Courier New" w:cs="Courier New"/>
+          <w:color w:val="auto"/>
+          <w:sz w:val="20"/>
+          <w:szCs w:val="20"/>
+          <w:shd w:val="clear" w:color="auto" w:fill="auto"/>
+        </w:rPr>
+      </w:pPr>
+      <w:r>
+        <w:rPr>
+          <w:rFonts w:ascii="Courier New" w:hAnsi="Courier New" w:cs="Courier New"/>
+          <w:color w:val="auto"/>
+          <w:sz w:val="20"/>
+          <w:szCs w:val="20"/>
+          <w:shd w:val="clear" w:color="auto" w:fill="auto"/>
+        </w:rPr>
+        <w:t xml:space="preserve">   # Syntax: &lt;Feld- bzw. Spaltenname&gt; = &lt;gültiges, benutzerdefiniertes Excel-Zahlenformat&gt;</w:t>
+      </w:r>
+    </w:p>
+    <w:p>
+      <w:pPr>
+        <w:spacing w:before="0" w:after="0"/>
+        <w:ind w:left="180"/>
+        <w:rPr>
+          <w:rFonts w:ascii="Courier New" w:hAnsi="Courier New" w:cs="Courier New"/>
+          <w:color w:val="auto"/>
+          <w:sz w:val="20"/>
+          <w:szCs w:val="20"/>
+          <w:shd w:val="clear" w:color="auto" w:fill="auto"/>
+        </w:rPr>
+      </w:pPr>
+      <w:r>
+        <w:rPr>
+          <w:rFonts w:ascii="Courier New" w:hAnsi="Courier New" w:cs="Courier New"/>
+          <w:color w:val="auto"/>
+          <w:sz w:val="20"/>
+          <w:szCs w:val="20"/>
+          <w:shd w:val="clear" w:color="auto" w:fill="auto"/>
+        </w:rPr>
+        <w:t xml:space="preserve">   # - Die Formatangabe 'General' setzt das Standardformat.</w:t>
+      </w:r>
+    </w:p>
+    <w:p>
+      <w:pPr>
+        <w:spacing w:before="0" w:after="0"/>
+        <w:ind w:left="180"/>
+        <w:rPr>
+          <w:rFonts w:ascii="Courier New" w:hAnsi="Courier New" w:cs="Courier New"/>
+          <w:color w:val="auto"/>
+          <w:sz w:val="20"/>
+          <w:szCs w:val="20"/>
+          <w:shd w:val="clear" w:color="auto" w:fill="auto"/>
+        </w:rPr>
+      </w:pPr>
+      <w:r>
+        <w:rPr>
+          <w:rFonts w:ascii="Courier New" w:hAnsi="Courier New" w:cs="Courier New"/>
+          <w:color w:val="auto"/>
+          <w:sz w:val="20"/>
+          <w:szCs w:val="20"/>
+          <w:shd w:val="clear" w:color="auto" w:fill="auto"/>
+        </w:rPr>
+        <w:t xml:space="preserve">   # - Der Spaltenname '$</w:t>
       </w:r>
       <w:proofErr w:type="spellStart"/>
+      <w:r>
+        <w:rPr>
+          <w:rFonts w:ascii="Courier New" w:hAnsi="Courier New" w:cs="Courier New"/>
+          <w:color w:val="auto"/>
+          <w:sz w:val="20"/>
+          <w:szCs w:val="20"/>
+          <w:shd w:val="clear" w:color="auto" w:fill="auto"/>
+        </w:rPr>
+        <w:t>AllOtherColumns</w:t>
+      </w:r>
+      <w:proofErr w:type="spellEnd"/>
+      <w:r>
+        <w:rPr>
+          <w:rFonts w:ascii="Courier New" w:hAnsi="Courier New" w:cs="Courier New"/>
+          <w:color w:val="auto"/>
+          <w:sz w:val="20"/>
+          <w:szCs w:val="20"/>
+          <w:shd w:val="clear" w:color="auto" w:fill="auto"/>
+        </w:rPr>
+        <w:t>$' steht für alle nicht aufgeführten Spalten.</w:t>
+      </w:r>
+    </w:p>
+    <w:p>
+      <w:pPr>
+        <w:spacing w:before="0" w:after="0"/>
+        <w:ind w:left="180"/>
+        <w:rPr>
+          <w:rFonts w:ascii="Courier New" w:hAnsi="Courier New" w:cs="Courier New"/>
+          <w:color w:val="auto"/>
+          <w:sz w:val="20"/>
+          <w:szCs w:val="20"/>
+          <w:shd w:val="clear" w:color="auto" w:fill="auto"/>
+        </w:rPr>
+      </w:pPr>
+      <w:r>
+        <w:rPr>
+          <w:rFonts w:ascii="Courier New" w:hAnsi="Courier New" w:cs="Courier New"/>
+          <w:color w:val="auto"/>
+          <w:sz w:val="20"/>
+          <w:szCs w:val="20"/>
+          <w:shd w:val="clear" w:color="auto" w:fill="auto"/>
+        </w:rPr>
+        <w:t xml:space="preserve">   #   Fehlt diese Angabe, so werden nicht aufgeführte Spalten nicht formatiert.</w:t>
+      </w:r>
+    </w:p>
+    <w:p>
+      <w:pPr>
+        <w:spacing w:before="0" w:after="0"/>
+        <w:ind w:left="180"/>
+        <w:rPr>
+          <w:rFonts w:ascii="Courier New" w:hAnsi="Courier New" w:cs="Courier New"/>
+          <w:color w:val="auto"/>
+          <w:sz w:val="20"/>
+          <w:szCs w:val="20"/>
+          <w:shd w:val="clear" w:color="auto" w:fill="auto"/>
+        </w:rPr>
+      </w:pPr>
+      <w:r>
+        <w:rPr>
+          <w:rFonts w:ascii="Courier New" w:hAnsi="Courier New" w:cs="Courier New"/>
+          <w:color w:val="auto"/>
+          <w:sz w:val="20"/>
+          <w:szCs w:val="20"/>
+          <w:shd w:val="clear" w:color="auto" w:fill="auto"/>
+        </w:rPr>
+        <w:t xml:space="preserve">   # - Als </w:t>
+      </w:r>
+      <w:proofErr w:type="spellStart"/>
+      <w:r>
+        <w:rPr>
+          <w:rFonts w:ascii="Courier New" w:hAnsi="Courier New" w:cs="Courier New"/>
+          <w:color w:val="auto"/>
+          <w:sz w:val="20"/>
+          <w:szCs w:val="20"/>
+          <w:shd w:val="clear" w:color="auto" w:fill="auto"/>
+        </w:rPr>
+        <w:t>Dezimaltrenner</w:t>
+      </w:r>
+      <w:proofErr w:type="spellEnd"/>
+      <w:r>
+        <w:rPr>
+          <w:rFonts w:ascii="Courier New" w:hAnsi="Courier New" w:cs="Courier New"/>
+          <w:color w:val="auto"/>
+          <w:sz w:val="20"/>
+          <w:szCs w:val="20"/>
+          <w:shd w:val="clear" w:color="auto" w:fill="auto"/>
+        </w:rPr>
+        <w:t xml:space="preserve"> in der Formatangabe ist immer der Punkt zu verwenden.</w:t>
+      </w:r>
+    </w:p>
+    <w:p>
+      <w:pPr>
+        <w:spacing w:before="0" w:after="0"/>
+        <w:ind w:left="180"/>
+        <w:rPr>
+          <w:rFonts w:ascii="Courier New" w:hAnsi="Courier New" w:cs="Courier New"/>
+          <w:color w:val="auto"/>
+          <w:sz w:val="20"/>
+          <w:szCs w:val="20"/>
+          <w:shd w:val="clear" w:color="auto" w:fill="auto"/>
+          <w:lang w:val="en-GB"/>
+        </w:rPr>
+      </w:pPr>
+      <w:r>
+        <w:rPr>
+          <w:rFonts w:ascii="Courier New" w:hAnsi="Courier New" w:cs="Courier New"/>
+          <w:color w:val="auto"/>
+          <w:sz w:val="20"/>
+          <w:szCs w:val="20"/>
+          <w:shd w:val="clear" w:color="auto" w:fill="auto"/>
+        </w:rPr>
+        <w:t xml:space="preserve">   </w:t>
+      </w:r>
+      <w:r>
+        <w:rPr>
+          <w:rFonts w:ascii="Courier New" w:hAnsi="Courier New" w:cs="Courier New"/>
+          <w:color w:val="auto"/>
+          <w:sz w:val="20"/>
+          <w:szCs w:val="20"/>
+          <w:shd w:val="clear" w:color="auto" w:fill="auto"/>
+          <w:lang w:val="en-GB"/>
+        </w:rPr>
+        <w:t>#------------------------------------------------------------------------------------------------</w:t>
+      </w:r>
+    </w:p>
+    <w:p>
+      <w:pPr>
+        <w:spacing w:before="0" w:after="0"/>
+        <w:ind w:left="180"/>
+        <w:rPr>
+          <w:rFonts w:ascii="Courier New" w:hAnsi="Courier New" w:cs="Courier New"/>
+          <w:color w:val="auto"/>
+          <w:sz w:val="20"/>
+          <w:szCs w:val="20"/>
+          <w:shd w:val="clear" w:color="auto" w:fill="auto"/>
+          <w:lang w:val="en-GB"/>
+        </w:rPr>
+      </w:pPr>
+      <w:r>
+        <w:rPr>
+          <w:rFonts w:ascii="Courier New" w:hAnsi="Courier New" w:cs="Courier New"/>
+          <w:color w:val="auto"/>
+          <w:sz w:val="20"/>
+          <w:szCs w:val="20"/>
+          <w:shd w:val="clear" w:color="auto" w:fill="auto"/>
+          <w:lang w:val="en-GB"/>
+        </w:rPr>
+        <w:t xml:space="preserve">   </w:t>
+      </w:r>
+      <w:r>
+        <w:rPr>
+          <w:rFonts w:ascii="Courier New" w:hAnsi="Courier New" w:cs="Courier New"/>
+          <w:b/>
+          <w:bCs/>
+          <w:color w:val="008000"/>
+          <w:sz w:val="20"/>
+          <w:szCs w:val="20"/>
+          <w:shd w:val="clear" w:color="auto" w:fill="auto"/>
+          <w:lang w:val="en-GB"/>
+        </w:rPr>
+        <w:t>$</w:t>
+      </w:r>
+      <w:proofErr w:type="spellStart"/>
+      <w:r>
+        <w:rPr>
+          <w:rFonts w:ascii="Courier New" w:hAnsi="Courier New" w:cs="Courier New"/>
+          <w:b/>
+          <w:bCs/>
+          <w:color w:val="008000"/>
+          <w:sz w:val="20"/>
+          <w:szCs w:val="20"/>
+          <w:shd w:val="clear" w:color="auto" w:fill="auto"/>
+          <w:lang w:val="en-GB"/>
+        </w:rPr>
+        <w:t>AllOtherColumns</w:t>
+      </w:r>
+      <w:proofErr w:type="spellEnd"/>
+      <w:r>
+        <w:rPr>
+          <w:rFonts w:ascii="Courier New" w:hAnsi="Courier New" w:cs="Courier New"/>
+          <w:b/>
+          <w:bCs/>
+          <w:color w:val="008000"/>
+          <w:sz w:val="20"/>
+          <w:szCs w:val="20"/>
+          <w:shd w:val="clear" w:color="auto" w:fill="auto"/>
+          <w:lang w:val="en-GB"/>
+        </w:rPr>
+        <w:t>$</w:t>
+      </w:r>
+      <w:r>
+        <w:rPr>
+          <w:rFonts w:ascii="Courier New" w:hAnsi="Courier New" w:cs="Courier New"/>
+          <w:color w:val="auto"/>
+          <w:sz w:val="20"/>
+          <w:szCs w:val="20"/>
+          <w:shd w:val="clear" w:color="auto" w:fill="auto"/>
+          <w:lang w:val="en-GB"/>
+        </w:rPr>
+        <w:t xml:space="preserve"> = 0.000</w:t>
+      </w:r>
+    </w:p>
+    <w:p>
+      <w:pPr>
+        <w:spacing w:before="0" w:after="0"/>
+        <w:ind w:left="180"/>
+        <w:rPr>
+          <w:rFonts w:ascii="Courier New" w:hAnsi="Courier New" w:cs="Courier New"/>
+          <w:color w:val="auto"/>
+          <w:sz w:val="20"/>
+          <w:szCs w:val="20"/>
+          <w:shd w:val="clear" w:color="auto" w:fill="auto"/>
+          <w:lang w:val="en-GB"/>
+        </w:rPr>
+      </w:pPr>
+      <w:r>
+        <w:rPr>
+          <w:rFonts w:ascii="Courier New" w:hAnsi="Courier New" w:cs="Courier New"/>
+          <w:color w:val="auto"/>
+          <w:sz w:val="20"/>
+          <w:szCs w:val="20"/>
+          <w:shd w:val="clear" w:color="auto" w:fill="auto"/>
+          <w:lang w:val="en-GB"/>
+        </w:rPr>
+        <w:t xml:space="preserve">   </w:t>
+      </w:r>
+      <w:proofErr w:type="spellStart"/>
+      <w:r>
+        <w:rPr>
+          <w:rFonts w:ascii="Courier New" w:hAnsi="Courier New" w:cs="Courier New"/>
+          <w:color w:val="auto"/>
+          <w:sz w:val="20"/>
+          <w:szCs w:val="20"/>
+          <w:shd w:val="clear" w:color="auto" w:fill="auto"/>
+          <w:lang w:val="en-GB"/>
+        </w:rPr>
+        <w:t>Pkt.Nr</w:t>
+      </w:r>
+      <w:proofErr w:type="spellEnd"/>
+      <w:r>
+        <w:rPr>
+          <w:rFonts w:ascii="Courier New" w:hAnsi="Courier New" w:cs="Courier New"/>
+          <w:color w:val="auto"/>
+          <w:sz w:val="20"/>
+          <w:szCs w:val="20"/>
+          <w:shd w:val="clear" w:color="auto" w:fill="auto"/>
+          <w:lang w:val="en-GB"/>
+        </w:rPr>
+        <w:t xml:space="preserve"> = @</w:t>
+      </w:r>
+    </w:p>
+    <w:p>
+      <w:pPr>
+        <w:spacing w:before="0" w:after="0"/>
+        <w:ind w:left="180"/>
+        <w:rPr>
+          <w:rFonts w:ascii="Courier New" w:hAnsi="Courier New" w:cs="Courier New"/>
+          <w:color w:val="auto"/>
+          <w:sz w:val="20"/>
+          <w:szCs w:val="20"/>
+          <w:shd w:val="clear" w:color="auto" w:fill="auto"/>
+          <w:lang w:val="en-GB"/>
+        </w:rPr>
+      </w:pPr>
+      <w:r>
+        <w:rPr>
+          <w:rFonts w:ascii="Courier New" w:hAnsi="Courier New" w:cs="Courier New"/>
+          <w:color w:val="auto"/>
+          <w:sz w:val="20"/>
+          <w:szCs w:val="20"/>
+          <w:shd w:val="clear" w:color="auto" w:fill="auto"/>
+          <w:lang w:val="en-GB"/>
+        </w:rPr>
+        <w:t xml:space="preserve">   GK.Y = 0.0</w:t>
+      </w:r>
+    </w:p>
+    <w:p>
+      <w:pPr>
+        <w:spacing w:before="0" w:after="0"/>
+        <w:ind w:left="180"/>
+        <w:rPr>
+          <w:rFonts w:ascii="Courier New" w:hAnsi="Courier New" w:cs="Courier New"/>
+          <w:color w:val="auto"/>
+          <w:sz w:val="20"/>
+          <w:szCs w:val="20"/>
+          <w:shd w:val="clear" w:color="auto" w:fill="auto"/>
+        </w:rPr>
+      </w:pPr>
+      <w:r>
+        <w:rPr>
+          <w:rFonts w:ascii="Courier New" w:hAnsi="Courier New" w:cs="Courier New"/>
+          <w:color w:val="auto"/>
+          <w:sz w:val="20"/>
+          <w:szCs w:val="20"/>
+          <w:shd w:val="clear" w:color="auto" w:fill="auto"/>
+          <w:lang w:val="en-GB"/>
+        </w:rPr>
+        <w:t xml:space="preserve">   </w:t>
+      </w:r>
+      <w:r>
+        <w:rPr>
+          <w:rFonts w:ascii="Courier New" w:hAnsi="Courier New" w:cs="Courier New"/>
+          <w:color w:val="auto"/>
+          <w:sz w:val="20"/>
+          <w:szCs w:val="20"/>
+          <w:shd w:val="clear" w:color="auto" w:fill="auto"/>
+        </w:rPr>
+        <w:t>GK.X = General</w:t>
+      </w:r>
+    </w:p>
+    <w:p>
+      <w:pPr>
+        <w:spacing w:before="0" w:after="0"/>
+        <w:ind w:left="180"/>
+        <w:rPr>
+          <w:rFonts w:ascii="Courier New" w:hAnsi="Courier New" w:cs="Courier New"/>
+          <w:color w:val="auto"/>
+          <w:sz w:val="20"/>
+          <w:szCs w:val="20"/>
+          <w:shd w:val="clear" w:color="auto" w:fill="auto"/>
+        </w:rPr>
+      </w:pPr>
+      <w:r>
+        <w:rPr>
+          <w:rFonts w:ascii="Courier New" w:hAnsi="Courier New" w:cs="Courier New"/>
+          <w:color w:val="auto"/>
+          <w:sz w:val="20"/>
+          <w:szCs w:val="20"/>
+          <w:shd w:val="clear" w:color="auto" w:fill="auto"/>
+        </w:rPr>
+        <w:t xml:space="preserve">   GK.Z = 0.00000</w:t>
+      </w:r>
+    </w:p>
+    <w:p>
+      <w:pPr>
+        <w:spacing w:before="0" w:after="0"/>
+        <w:ind w:left="180"/>
+        <w:rPr>
+          <w:rFonts w:ascii="Courier New" w:hAnsi="Courier New" w:cs="Courier New"/>
+          <w:color w:val="auto"/>
+          <w:sz w:val="20"/>
+          <w:szCs w:val="20"/>
+          <w:shd w:val="clear" w:color="auto" w:fill="auto"/>
+        </w:rPr>
+      </w:pPr>
+      <w:r>
+        <w:rPr>
+          <w:rFonts w:ascii="Courier New" w:hAnsi="Courier New" w:cs="Courier New"/>
+          <w:color w:val="auto"/>
+          <w:sz w:val="20"/>
+          <w:szCs w:val="20"/>
+          <w:shd w:val="clear" w:color="auto" w:fill="auto"/>
+        </w:rPr>
+        <w:t xml:space="preserve">   Station = 0</w:t>
+      </w:r>
+    </w:p>
+    <w:p>
+      <w:pPr>
+        <w:spacing w:before="0" w:after="0"/>
+        <w:ind w:left="180"/>
+        <w:rPr>
+          <w:rFonts w:ascii="Courier New" w:hAnsi="Courier New" w:cs="Courier New"/>
+          <w:color w:val="auto"/>
+          <w:sz w:val="20"/>
+          <w:szCs w:val="20"/>
+          <w:shd w:val="clear" w:color="auto" w:fill="auto"/>
+        </w:rPr>
+      </w:pPr>
+      <w:r>
+        <w:rPr>
+          <w:rFonts w:ascii="Courier New" w:hAnsi="Courier New" w:cs="Courier New"/>
+          <w:color w:val="auto"/>
+          <w:sz w:val="20"/>
+          <w:szCs w:val="20"/>
+          <w:shd w:val="clear" w:color="auto" w:fill="auto"/>
+        </w:rPr>
+        <w:t xml:space="preserve">   Km = 0.000</w:t>
+      </w:r>
+    </w:p>
+    <w:p>
+      <w:pPr>
+        <w:spacing w:before="0" w:after="0"/>
+        <w:ind w:left="180"/>
+        <w:rPr>
+          <w:rFonts w:ascii="Courier New" w:hAnsi="Courier New" w:cs="Courier New"/>
+          <w:color w:val="auto"/>
+          <w:sz w:val="20"/>
+          <w:szCs w:val="20"/>
+          <w:shd w:val="clear" w:color="auto" w:fill="auto"/>
+        </w:rPr>
+      </w:pPr>
+      <w:r>
+        <w:rPr>
+          <w:rFonts w:ascii="Courier New" w:hAnsi="Courier New" w:cs="Courier New"/>
+          <w:color w:val="auto"/>
+          <w:sz w:val="20"/>
+          <w:szCs w:val="20"/>
+          <w:shd w:val="clear" w:color="auto" w:fill="auto"/>
+        </w:rPr>
+        <w:t xml:space="preserve">      </w:t>
+      </w:r>
+    </w:p>
+    <w:p>
+      <w:pPr>
+        <w:spacing w:before="0" w:after="0"/>
+        <w:ind w:left="180"/>
+        <w:rPr>
+          <w:rFonts w:ascii="Courier New" w:hAnsi="Courier New" w:cs="Courier New"/>
+          <w:color w:val="auto"/>
+          <w:sz w:val="20"/>
+          <w:szCs w:val="20"/>
+          <w:shd w:val="clear" w:color="auto" w:fill="auto"/>
+        </w:rPr>
+      </w:pPr>
+      <w:r>
+        <w:rPr>
+          <w:rFonts w:ascii="Courier New" w:hAnsi="Courier New" w:cs="Courier New"/>
+          <w:color w:val="auto"/>
+          <w:sz w:val="20"/>
+          <w:szCs w:val="20"/>
+          <w:shd w:val="clear" w:color="auto" w:fill="auto"/>
+        </w:rPr>
+        <w:t xml:space="preserve"> </w:t>
+      </w:r>
       <w:r>
         <w:rPr>
           <w:rFonts w:ascii="Courier New" w:hAnsi="Courier New" w:cs="Courier New"/>
@@ -11907,9 +12353,76 @@
           <w:szCs w:val="20"/>
           <w:shd w:val="clear" w:color="auto" w:fill="auto"/>
         </w:rPr>
-        <w:t>ExcelFieldFormats</w:t>
+        <w:t>@ExcelFieldUnits</w:t>
+      </w:r>
+    </w:p>
+    <w:p>
+      <w:pPr>
+        <w:spacing w:before="0" w:after="0"/>
+        <w:ind w:left="180"/>
+        <w:rPr>
+          <w:rFonts w:ascii="Courier New" w:hAnsi="Courier New" w:cs="Courier New"/>
+          <w:color w:val="auto"/>
+          <w:sz w:val="20"/>
+          <w:szCs w:val="20"/>
+          <w:shd w:val="clear" w:color="auto" w:fill="auto"/>
+        </w:rPr>
+      </w:pPr>
+      <w:r>
+        <w:rPr>
+          <w:rFonts w:ascii="Courier New" w:hAnsi="Courier New" w:cs="Courier New"/>
+          <w:color w:val="auto"/>
+          <w:sz w:val="20"/>
+          <w:szCs w:val="20"/>
+          <w:shd w:val="clear" w:color="auto" w:fill="auto"/>
+        </w:rPr>
+        <w:t xml:space="preserve">   #------------------------------------------------------------------------------------------------</w:t>
+      </w:r>
+    </w:p>
+    <w:p>
+      <w:pPr>
+        <w:spacing w:before="0" w:after="0"/>
+        <w:ind w:left="180"/>
+        <w:rPr>
+          <w:rFonts w:ascii="Courier New" w:hAnsi="Courier New" w:cs="Courier New"/>
+          <w:color w:val="auto"/>
+          <w:sz w:val="20"/>
+          <w:szCs w:val="20"/>
+          <w:shd w:val="clear" w:color="auto" w:fill="auto"/>
+        </w:rPr>
+      </w:pPr>
+      <w:r>
+        <w:rPr>
+          <w:rFonts w:ascii="Courier New" w:hAnsi="Courier New" w:cs="Courier New"/>
+          <w:color w:val="auto"/>
+          <w:sz w:val="20"/>
+          <w:szCs w:val="20"/>
+          <w:shd w:val="clear" w:color="auto" w:fill="auto"/>
+        </w:rPr>
+        <w:t xml:space="preserve">   # Syntax: &lt;Feld- bzw. Spaltenname&gt; = &lt;gültige </w:t>
+      </w:r>
+      <w:proofErr w:type="spellStart"/>
+      <w:r>
+        <w:rPr>
+          <w:rFonts w:ascii="Courier New" w:hAnsi="Courier New" w:cs="Courier New"/>
+          <w:color w:val="auto"/>
+          <w:sz w:val="20"/>
+          <w:szCs w:val="20"/>
+          <w:shd w:val="clear" w:color="auto" w:fill="auto"/>
+        </w:rPr>
+        <w:t>GeoTools</w:t>
       </w:r>
       <w:proofErr w:type="spellEnd"/>
+      <w:r>
+        <w:rPr>
+          <w:rFonts w:ascii="Courier New" w:hAnsi="Courier New" w:cs="Courier New"/>
+          <w:color w:val="auto"/>
+          <w:sz w:val="20"/>
+          <w:szCs w:val="20"/>
+          <w:shd w:val="clear" w:color="auto" w:fill="auto"/>
+        </w:rPr>
+        <w:t>-Einheit&gt;</w:t>
+      </w:r>
     </w:p>
     <w:p>
       <w:pPr>
@@ -11931,6 +12444,130 @@
           <w:szCs w:val="20"/>
           <w:shd w:val="clear" w:color="auto" w:fill="auto"/>
         </w:rPr>
+        <w:t xml:space="preserve">   # Gültige </w:t>
+      </w:r>
+      <w:proofErr w:type="spellStart"/>
+      <w:r>
+        <w:rPr>
+          <w:rFonts w:ascii="Courier New" w:hAnsi="Courier New" w:cs="Courier New"/>
+          <w:color w:val="auto"/>
+          <w:sz w:val="20"/>
+          <w:szCs w:val="20"/>
+          <w:shd w:val="clear" w:color="auto" w:fill="auto"/>
+        </w:rPr>
+        <w:t>GeoTools</w:t>
+      </w:r>
+      <w:proofErr w:type="spellEnd"/>
+      <w:r>
+        <w:rPr>
+          <w:rFonts w:ascii="Courier New" w:hAnsi="Courier New" w:cs="Courier New"/>
+          <w:color w:val="auto"/>
+          <w:sz w:val="20"/>
+          <w:szCs w:val="20"/>
+          <w:shd w:val="clear" w:color="auto" w:fill="auto"/>
+        </w:rPr>
+        <w:t xml:space="preserve">-Einheiten sind: Länge  = mm, cm, </w:t>
+      </w:r>
+      <w:proofErr w:type="spellStart"/>
+      <w:r>
+        <w:rPr>
+          <w:rFonts w:ascii="Courier New" w:hAnsi="Courier New" w:cs="Courier New"/>
+          <w:color w:val="auto"/>
+          <w:sz w:val="20"/>
+          <w:szCs w:val="20"/>
+          <w:shd w:val="clear" w:color="auto" w:fill="auto"/>
+        </w:rPr>
+        <w:t>dm</w:t>
+      </w:r>
+      <w:proofErr w:type="spellEnd"/>
+      <w:r>
+        <w:rPr>
+          <w:rFonts w:ascii="Courier New" w:hAnsi="Courier New" w:cs="Courier New"/>
+          <w:color w:val="auto"/>
+          <w:sz w:val="20"/>
+          <w:szCs w:val="20"/>
+          <w:shd w:val="clear" w:color="auto" w:fill="auto"/>
+        </w:rPr>
+        <w:t>, m, km</w:t>
+      </w:r>
+    </w:p>
+    <w:p>
+      <w:pPr>
+        <w:spacing w:before="0" w:after="0"/>
+        <w:ind w:left="180"/>
+        <w:rPr>
+          <w:rFonts w:ascii="Courier New" w:hAnsi="Courier New" w:cs="Courier New"/>
+          <w:color w:val="auto"/>
+          <w:sz w:val="20"/>
+          <w:szCs w:val="20"/>
+          <w:shd w:val="clear" w:color="auto" w:fill="auto"/>
+        </w:rPr>
+      </w:pPr>
+      <w:r>
+        <w:rPr>
+          <w:rFonts w:ascii="Courier New" w:hAnsi="Courier New" w:cs="Courier New"/>
+          <w:color w:val="auto"/>
+          <w:sz w:val="20"/>
+          <w:szCs w:val="20"/>
+          <w:shd w:val="clear" w:color="auto" w:fill="auto"/>
+        </w:rPr>
+        <w:t xml:space="preserve">   #                                  Winkel = </w:t>
+      </w:r>
+      <w:proofErr w:type="spellStart"/>
+      <w:r>
+        <w:rPr>
+          <w:rFonts w:ascii="Courier New" w:hAnsi="Courier New" w:cs="Courier New"/>
+          <w:color w:val="auto"/>
+          <w:sz w:val="20"/>
+          <w:szCs w:val="20"/>
+          <w:shd w:val="clear" w:color="auto" w:fill="auto"/>
+        </w:rPr>
+        <w:t>gon</w:t>
+      </w:r>
+      <w:proofErr w:type="spellEnd"/>
+      <w:r>
+        <w:rPr>
+          <w:rFonts w:ascii="Courier New" w:hAnsi="Courier New" w:cs="Courier New"/>
+          <w:color w:val="auto"/>
+          <w:sz w:val="20"/>
+          <w:szCs w:val="20"/>
+          <w:shd w:val="clear" w:color="auto" w:fill="auto"/>
+        </w:rPr>
+        <w:t xml:space="preserve">, grad, </w:t>
+      </w:r>
+      <w:proofErr w:type="spellStart"/>
+      <w:r>
+        <w:rPr>
+          <w:rFonts w:ascii="Courier New" w:hAnsi="Courier New" w:cs="Courier New"/>
+          <w:color w:val="auto"/>
+          <w:sz w:val="20"/>
+          <w:szCs w:val="20"/>
+          <w:shd w:val="clear" w:color="auto" w:fill="auto"/>
+        </w:rPr>
+        <w:t>rad</w:t>
+      </w:r>
+      <w:proofErr w:type="spellEnd"/>
+    </w:p>
+    <w:p>
+      <w:pPr>
+        <w:spacing w:before="0" w:after="0"/>
+        <w:ind w:left="180"/>
+        <w:rPr>
+          <w:rFonts w:ascii="Courier New" w:hAnsi="Courier New" w:cs="Courier New"/>
+          <w:color w:val="auto"/>
+          <w:sz w:val="20"/>
+          <w:szCs w:val="20"/>
+          <w:shd w:val="clear" w:color="auto" w:fill="auto"/>
+        </w:rPr>
+      </w:pPr>
+      <w:r>
+        <w:rPr>
+          <w:rFonts w:ascii="Courier New" w:hAnsi="Courier New" w:cs="Courier New"/>
+          <w:color w:val="auto"/>
+          <w:sz w:val="20"/>
+          <w:szCs w:val="20"/>
+          <w:shd w:val="clear" w:color="auto" w:fill="auto"/>
+        </w:rPr>
         <w:t xml:space="preserve">   #------------------------------------------------------------------------------------------------</w:t>
       </w:r>
     </w:p>
@@ -11954,432 +12591,7 @@
           <w:szCs w:val="20"/>
           <w:shd w:val="clear" w:color="auto" w:fill="auto"/>
         </w:rPr>
-        <w:t xml:space="preserve">   # Syntax: &lt;Feld- bzw. Spaltenname&gt; = &lt;gültiges, benutzerdefiniertes Excel-Zahlenformat&gt;</w:t>
-      </w:r>
-    </w:p>
-    <w:p>
-      <w:pPr>
-        <w:spacing w:before="0" w:after="0"/>
-        <w:ind w:left="180"/>
-        <w:rPr>
-          <w:rFonts w:ascii="Courier New" w:hAnsi="Courier New" w:cs="Courier New"/>
-          <w:color w:val="auto"/>
-          <w:sz w:val="20"/>
-          <w:szCs w:val="20"/>
-          <w:shd w:val="clear" w:color="auto" w:fill="auto"/>
-        </w:rPr>
-      </w:pPr>
-      <w:r>
-        <w:rPr>
-          <w:rFonts w:ascii="Courier New" w:hAnsi="Courier New" w:cs="Courier New"/>
-          <w:color w:val="auto"/>
-          <w:sz w:val="20"/>
-          <w:szCs w:val="20"/>
-          <w:shd w:val="clear" w:color="auto" w:fill="auto"/>
-        </w:rPr>
-        <w:t xml:space="preserve">   # - Die Formatangabe 'General' setzt das Standardformat.</w:t>
-      </w:r>
-    </w:p>
-    <w:p>
-      <w:pPr>
-        <w:spacing w:before="0" w:after="0"/>
-        <w:ind w:left="180"/>
-        <w:rPr>
-          <w:rFonts w:ascii="Courier New" w:hAnsi="Courier New" w:cs="Courier New"/>
-          <w:color w:val="auto"/>
-          <w:sz w:val="20"/>
-          <w:szCs w:val="20"/>
-          <w:shd w:val="clear" w:color="auto" w:fill="auto"/>
-        </w:rPr>
-      </w:pPr>
-      <w:r>
-        <w:rPr>
-          <w:rFonts w:ascii="Courier New" w:hAnsi="Courier New" w:cs="Courier New"/>
-          <w:color w:val="auto"/>
-          <w:sz w:val="20"/>
-          <w:szCs w:val="20"/>
-          <w:shd w:val="clear" w:color="auto" w:fill="auto"/>
-        </w:rPr>
-        <w:t xml:space="preserve">   # - Der Spaltenname '$</w:t>
-      </w:r>
-      <w:proofErr w:type="spellStart"/>
-      <w:r>
-        <w:rPr>
-          <w:rFonts w:ascii="Courier New" w:hAnsi="Courier New" w:cs="Courier New"/>
-          <w:color w:val="auto"/>
-          <w:sz w:val="20"/>
-          <w:szCs w:val="20"/>
-          <w:shd w:val="clear" w:color="auto" w:fill="auto"/>
-        </w:rPr>
-        <w:t>AllOtherColumns</w:t>
-      </w:r>
-      <w:proofErr w:type="spellEnd"/>
-      <w:r>
-        <w:rPr>
-          <w:rFonts w:ascii="Courier New" w:hAnsi="Courier New" w:cs="Courier New"/>
-          <w:color w:val="auto"/>
-          <w:sz w:val="20"/>
-          <w:szCs w:val="20"/>
-          <w:shd w:val="clear" w:color="auto" w:fill="auto"/>
-        </w:rPr>
-        <w:t>$' steht für alle nicht aufgeführten Spalten.</w:t>
-      </w:r>
-    </w:p>
-    <w:p>
-      <w:pPr>
-        <w:spacing w:before="0" w:after="0"/>
-        <w:ind w:left="180"/>
-        <w:rPr>
-          <w:rFonts w:ascii="Courier New" w:hAnsi="Courier New" w:cs="Courier New"/>
-          <w:color w:val="auto"/>
-          <w:sz w:val="20"/>
-          <w:szCs w:val="20"/>
-          <w:shd w:val="clear" w:color="auto" w:fill="auto"/>
-        </w:rPr>
-      </w:pPr>
-      <w:r>
-        <w:rPr>
-          <w:rFonts w:ascii="Courier New" w:hAnsi="Courier New" w:cs="Courier New"/>
-          <w:color w:val="auto"/>
-          <w:sz w:val="20"/>
-          <w:szCs w:val="20"/>
-          <w:shd w:val="clear" w:color="auto" w:fill="auto"/>
-        </w:rPr>
-        <w:t xml:space="preserve">   #   Fehlt diese Angabe, so werden nicht aufgeführte Spalten nicht formatiert.</w:t>
-      </w:r>
-    </w:p>
-    <w:p>
-      <w:pPr>
-        <w:spacing w:before="0" w:after="0"/>
-        <w:ind w:left="180"/>
-        <w:rPr>
-          <w:rFonts w:ascii="Courier New" w:hAnsi="Courier New" w:cs="Courier New"/>
-          <w:color w:val="auto"/>
-          <w:sz w:val="20"/>
-          <w:szCs w:val="20"/>
-          <w:shd w:val="clear" w:color="auto" w:fill="auto"/>
-        </w:rPr>
-      </w:pPr>
-      <w:r>
-        <w:rPr>
-          <w:rFonts w:ascii="Courier New" w:hAnsi="Courier New" w:cs="Courier New"/>
-          <w:color w:val="auto"/>
-          <w:sz w:val="20"/>
-          <w:szCs w:val="20"/>
-          <w:shd w:val="clear" w:color="auto" w:fill="auto"/>
-        </w:rPr>
-        <w:t xml:space="preserve">   # - Als </w:t>
-      </w:r>
-      <w:proofErr w:type="spellStart"/>
-      <w:r>
-        <w:rPr>
-          <w:rFonts w:ascii="Courier New" w:hAnsi="Courier New" w:cs="Courier New"/>
-          <w:color w:val="auto"/>
-          <w:sz w:val="20"/>
-          <w:szCs w:val="20"/>
-          <w:shd w:val="clear" w:color="auto" w:fill="auto"/>
-        </w:rPr>
-        <w:t>Dezimaltrenner</w:t>
-      </w:r>
-      <w:proofErr w:type="spellEnd"/>
-      <w:r>
-        <w:rPr>
-          <w:rFonts w:ascii="Courier New" w:hAnsi="Courier New" w:cs="Courier New"/>
-          <w:color w:val="auto"/>
-          <w:sz w:val="20"/>
-          <w:szCs w:val="20"/>
-          <w:shd w:val="clear" w:color="auto" w:fill="auto"/>
-        </w:rPr>
-        <w:t xml:space="preserve"> in der Formatangabe ist immer der Punkt zu verwenden.</w:t>
-      </w:r>
-    </w:p>
-    <w:p>
-      <w:pPr>
-        <w:spacing w:before="0" w:after="0"/>
-        <w:ind w:left="180"/>
-        <w:rPr>
-          <w:rFonts w:ascii="Courier New" w:hAnsi="Courier New" w:cs="Courier New"/>
-          <w:color w:val="auto"/>
-          <w:sz w:val="20"/>
-          <w:szCs w:val="20"/>
-          <w:shd w:val="clear" w:color="auto" w:fill="auto"/>
-          <w:lang w:val="en-GB"/>
-        </w:rPr>
-      </w:pPr>
-      <w:r>
-        <w:rPr>
-          <w:rFonts w:ascii="Courier New" w:hAnsi="Courier New" w:cs="Courier New"/>
-          <w:color w:val="auto"/>
-          <w:sz w:val="20"/>
-          <w:szCs w:val="20"/>
-          <w:shd w:val="clear" w:color="auto" w:fill="auto"/>
-        </w:rPr>
-        <w:t xml:space="preserve">   </w:t>
-      </w:r>
-      <w:r>
-        <w:rPr>
-          <w:rFonts w:ascii="Courier New" w:hAnsi="Courier New" w:cs="Courier New"/>
-          <w:color w:val="auto"/>
-          <w:sz w:val="20"/>
-          <w:szCs w:val="20"/>
-          <w:shd w:val="clear" w:color="auto" w:fill="auto"/>
-          <w:lang w:val="en-GB"/>
-        </w:rPr>
-        <w:t>#------------------------------------------------------------------------------------------------</w:t>
-      </w:r>
-    </w:p>
-    <w:p>
-      <w:pPr>
-        <w:spacing w:before="0" w:after="0"/>
-        <w:ind w:left="180"/>
-        <w:rPr>
-          <w:rFonts w:ascii="Courier New" w:hAnsi="Courier New" w:cs="Courier New"/>
-          <w:color w:val="auto"/>
-          <w:sz w:val="20"/>
-          <w:szCs w:val="20"/>
-          <w:shd w:val="clear" w:color="auto" w:fill="auto"/>
-          <w:lang w:val="en-GB"/>
-        </w:rPr>
-      </w:pPr>
-      <w:r>
-        <w:rPr>
-          <w:rFonts w:ascii="Courier New" w:hAnsi="Courier New" w:cs="Courier New"/>
-          <w:color w:val="auto"/>
-          <w:sz w:val="20"/>
-          <w:szCs w:val="20"/>
-          <w:shd w:val="clear" w:color="auto" w:fill="auto"/>
-          <w:lang w:val="en-GB"/>
-        </w:rPr>
-        <w:t xml:space="preserve">   </w:t>
-      </w:r>
-      <w:r>
-        <w:rPr>
-          <w:rFonts w:ascii="Courier New" w:hAnsi="Courier New" w:cs="Courier New"/>
-          <w:b/>
-          <w:bCs/>
-          <w:color w:val="008000"/>
-          <w:sz w:val="20"/>
-          <w:szCs w:val="20"/>
-          <w:shd w:val="clear" w:color="auto" w:fill="auto"/>
-          <w:lang w:val="en-GB"/>
-        </w:rPr>
-        <w:t>$</w:t>
-      </w:r>
-      <w:proofErr w:type="spellStart"/>
-      <w:r>
-        <w:rPr>
-          <w:rFonts w:ascii="Courier New" w:hAnsi="Courier New" w:cs="Courier New"/>
-          <w:b/>
-          <w:bCs/>
-          <w:color w:val="008000"/>
-          <w:sz w:val="20"/>
-          <w:szCs w:val="20"/>
-          <w:shd w:val="clear" w:color="auto" w:fill="auto"/>
-          <w:lang w:val="en-GB"/>
-        </w:rPr>
-        <w:t>AllOtherColumns</w:t>
-      </w:r>
-      <w:proofErr w:type="spellEnd"/>
-      <w:r>
-        <w:rPr>
-          <w:rFonts w:ascii="Courier New" w:hAnsi="Courier New" w:cs="Courier New"/>
-          <w:b/>
-          <w:bCs/>
-          <w:color w:val="008000"/>
-          <w:sz w:val="20"/>
-          <w:szCs w:val="20"/>
-          <w:shd w:val="clear" w:color="auto" w:fill="auto"/>
-          <w:lang w:val="en-GB"/>
-        </w:rPr>
-        <w:t>$</w:t>
-      </w:r>
-      <w:r>
-        <w:rPr>
-          <w:rFonts w:ascii="Courier New" w:hAnsi="Courier New" w:cs="Courier New"/>
-          <w:color w:val="auto"/>
-          <w:sz w:val="20"/>
-          <w:szCs w:val="20"/>
-          <w:shd w:val="clear" w:color="auto" w:fill="auto"/>
-          <w:lang w:val="en-GB"/>
-        </w:rPr>
-        <w:t xml:space="preserve"> = 0.000</w:t>
-      </w:r>
-    </w:p>
-    <w:p>
-      <w:pPr>
-        <w:spacing w:before="0" w:after="0"/>
-        <w:ind w:left="180"/>
-        <w:rPr>
-          <w:rFonts w:ascii="Courier New" w:hAnsi="Courier New" w:cs="Courier New"/>
-          <w:color w:val="auto"/>
-          <w:sz w:val="20"/>
-          <w:szCs w:val="20"/>
-          <w:shd w:val="clear" w:color="auto" w:fill="auto"/>
-          <w:lang w:val="en-GB"/>
-        </w:rPr>
-      </w:pPr>
-      <w:r>
-        <w:rPr>
-          <w:rFonts w:ascii="Courier New" w:hAnsi="Courier New" w:cs="Courier New"/>
-          <w:color w:val="auto"/>
-          <w:sz w:val="20"/>
-          <w:szCs w:val="20"/>
-          <w:shd w:val="clear" w:color="auto" w:fill="auto"/>
-          <w:lang w:val="en-GB"/>
-        </w:rPr>
-        <w:t xml:space="preserve">   </w:t>
-      </w:r>
-      <w:proofErr w:type="spellStart"/>
-      <w:r>
-        <w:rPr>
-          <w:rFonts w:ascii="Courier New" w:hAnsi="Courier New" w:cs="Courier New"/>
-          <w:color w:val="auto"/>
-          <w:sz w:val="20"/>
-          <w:szCs w:val="20"/>
-          <w:shd w:val="clear" w:color="auto" w:fill="auto"/>
-          <w:lang w:val="en-GB"/>
-        </w:rPr>
-        <w:t>Pkt.Nr</w:t>
-      </w:r>
-      <w:proofErr w:type="spellEnd"/>
-      <w:r>
-        <w:rPr>
-          <w:rFonts w:ascii="Courier New" w:hAnsi="Courier New" w:cs="Courier New"/>
-          <w:color w:val="auto"/>
-          <w:sz w:val="20"/>
-          <w:szCs w:val="20"/>
-          <w:shd w:val="clear" w:color="auto" w:fill="auto"/>
-          <w:lang w:val="en-GB"/>
-        </w:rPr>
-        <w:t xml:space="preserve"> = @</w:t>
-      </w:r>
-    </w:p>
-    <w:p>
-      <w:pPr>
-        <w:spacing w:before="0" w:after="0"/>
-        <w:ind w:left="180"/>
-        <w:rPr>
-          <w:rFonts w:ascii="Courier New" w:hAnsi="Courier New" w:cs="Courier New"/>
-          <w:color w:val="auto"/>
-          <w:sz w:val="20"/>
-          <w:szCs w:val="20"/>
-          <w:shd w:val="clear" w:color="auto" w:fill="auto"/>
-          <w:lang w:val="en-GB"/>
-        </w:rPr>
-      </w:pPr>
-      <w:r>
-        <w:rPr>
-          <w:rFonts w:ascii="Courier New" w:hAnsi="Courier New" w:cs="Courier New"/>
-          <w:color w:val="auto"/>
-          <w:sz w:val="20"/>
-          <w:szCs w:val="20"/>
-          <w:shd w:val="clear" w:color="auto" w:fill="auto"/>
-          <w:lang w:val="en-GB"/>
-        </w:rPr>
-        <w:t xml:space="preserve">   GK.Y = 0.0</w:t>
-      </w:r>
-    </w:p>
-    <w:p>
-      <w:pPr>
-        <w:spacing w:before="0" w:after="0"/>
-        <w:ind w:left="180"/>
-        <w:rPr>
-          <w:rFonts w:ascii="Courier New" w:hAnsi="Courier New" w:cs="Courier New"/>
-          <w:color w:val="auto"/>
-          <w:sz w:val="20"/>
-          <w:szCs w:val="20"/>
-          <w:shd w:val="clear" w:color="auto" w:fill="auto"/>
-        </w:rPr>
-      </w:pPr>
-      <w:r>
-        <w:rPr>
-          <w:rFonts w:ascii="Courier New" w:hAnsi="Courier New" w:cs="Courier New"/>
-          <w:color w:val="auto"/>
-          <w:sz w:val="20"/>
-          <w:szCs w:val="20"/>
-          <w:shd w:val="clear" w:color="auto" w:fill="auto"/>
-          <w:lang w:val="en-GB"/>
-        </w:rPr>
-        <w:t xml:space="preserve">   </w:t>
-      </w:r>
-      <w:r>
-        <w:rPr>
-          <w:rFonts w:ascii="Courier New" w:hAnsi="Courier New" w:cs="Courier New"/>
-          <w:color w:val="auto"/>
-          <w:sz w:val="20"/>
-          <w:szCs w:val="20"/>
-          <w:shd w:val="clear" w:color="auto" w:fill="auto"/>
-        </w:rPr>
-        <w:t>GK.X = General</w:t>
-      </w:r>
-    </w:p>
-    <w:p>
-      <w:pPr>
-        <w:spacing w:before="0" w:after="0"/>
-        <w:ind w:left="180"/>
-        <w:rPr>
-          <w:rFonts w:ascii="Courier New" w:hAnsi="Courier New" w:cs="Courier New"/>
-          <w:color w:val="auto"/>
-          <w:sz w:val="20"/>
-          <w:szCs w:val="20"/>
-          <w:shd w:val="clear" w:color="auto" w:fill="auto"/>
-        </w:rPr>
-      </w:pPr>
-      <w:r>
-        <w:rPr>
-          <w:rFonts w:ascii="Courier New" w:hAnsi="Courier New" w:cs="Courier New"/>
-          <w:color w:val="auto"/>
-          <w:sz w:val="20"/>
-          <w:szCs w:val="20"/>
-          <w:shd w:val="clear" w:color="auto" w:fill="auto"/>
-        </w:rPr>
-        <w:t xml:space="preserve">   GK.Z = 0.00000</w:t>
-      </w:r>
-    </w:p>
-    <w:p>
-      <w:pPr>
-        <w:spacing w:before="0" w:after="0"/>
-        <w:ind w:left="180"/>
-        <w:rPr>
-          <w:rFonts w:ascii="Courier New" w:hAnsi="Courier New" w:cs="Courier New"/>
-          <w:color w:val="auto"/>
-          <w:sz w:val="20"/>
-          <w:szCs w:val="20"/>
-          <w:shd w:val="clear" w:color="auto" w:fill="auto"/>
-        </w:rPr>
-      </w:pPr>
-      <w:r>
-        <w:rPr>
-          <w:rFonts w:ascii="Courier New" w:hAnsi="Courier New" w:cs="Courier New"/>
-          <w:color w:val="auto"/>
-          <w:sz w:val="20"/>
-          <w:szCs w:val="20"/>
-          <w:shd w:val="clear" w:color="auto" w:fill="auto"/>
-        </w:rPr>
-        <w:t xml:space="preserve">   Station = 0</w:t>
-      </w:r>
-    </w:p>
-    <w:p>
-      <w:pPr>
-        <w:spacing w:before="0" w:after="0"/>
-        <w:ind w:left="180"/>
-        <w:rPr>
-          <w:rFonts w:ascii="Courier New" w:hAnsi="Courier New" w:cs="Courier New"/>
-          <w:color w:val="auto"/>
-          <w:sz w:val="20"/>
-          <w:szCs w:val="20"/>
-          <w:shd w:val="clear" w:color="auto" w:fill="auto"/>
-        </w:rPr>
-      </w:pPr>
-      <w:r>
-        <w:rPr>
-          <w:rFonts w:ascii="Courier New" w:hAnsi="Courier New" w:cs="Courier New"/>
-          <w:color w:val="auto"/>
-          <w:sz w:val="20"/>
-          <w:szCs w:val="20"/>
-          <w:shd w:val="clear" w:color="auto" w:fill="auto"/>
-        </w:rPr>
-        <w:t xml:space="preserve">   Km = 0.000</w:t>
+        <w:t xml:space="preserve">   GK.Y = cm</w:t>
       </w:r>
     </w:p>
     <w:p>
@@ -12437,332 +12649,8 @@
           <w:szCs w:val="20"/>
           <w:shd w:val="clear" w:color="auto" w:fill="auto"/>
         </w:rPr>
-        <w:t>@</w:t>
-      </w:r>
-      <w:proofErr w:type="spellStart"/>
-      <w:r>
-        <w:rPr>
-          <w:rFonts w:ascii="Courier New" w:hAnsi="Courier New" w:cs="Courier New"/>
-          <w:b/>
-          <w:bCs/>
-          <w:color w:val="0000FF"/>
-          <w:sz w:val="20"/>
-          <w:szCs w:val="20"/>
-          <w:shd w:val="clear" w:color="auto" w:fill="auto"/>
-        </w:rPr>
-        <w:t>ExcelFieldUnits</w:t>
-      </w:r>
-      <w:proofErr w:type="spellEnd"/>
-    </w:p>
-    <w:p>
-      <w:pPr>
-        <w:spacing w:before="0" w:after="0"/>
-        <w:ind w:left="180"/>
-        <w:rPr>
-          <w:rFonts w:ascii="Courier New" w:hAnsi="Courier New" w:cs="Courier New"/>
-          <w:color w:val="auto"/>
-          <w:sz w:val="20"/>
-          <w:szCs w:val="20"/>
-          <w:shd w:val="clear" w:color="auto" w:fill="auto"/>
-        </w:rPr>
-      </w:pPr>
-      <w:r>
-        <w:rPr>
-          <w:rFonts w:ascii="Courier New" w:hAnsi="Courier New" w:cs="Courier New"/>
-          <w:color w:val="auto"/>
-          <w:sz w:val="20"/>
-          <w:szCs w:val="20"/>
-          <w:shd w:val="clear" w:color="auto" w:fill="auto"/>
-        </w:rPr>
-        <w:t xml:space="preserve">   #------------------------------------------------------------------------------------------------</w:t>
-      </w:r>
-    </w:p>
-    <w:p>
-      <w:pPr>
-        <w:spacing w:before="0" w:after="0"/>
-        <w:ind w:left="180"/>
-        <w:rPr>
-          <w:rFonts w:ascii="Courier New" w:hAnsi="Courier New" w:cs="Courier New"/>
-          <w:color w:val="auto"/>
-          <w:sz w:val="20"/>
-          <w:szCs w:val="20"/>
-          <w:shd w:val="clear" w:color="auto" w:fill="auto"/>
-        </w:rPr>
-      </w:pPr>
-      <w:r>
-        <w:rPr>
-          <w:rFonts w:ascii="Courier New" w:hAnsi="Courier New" w:cs="Courier New"/>
-          <w:color w:val="auto"/>
-          <w:sz w:val="20"/>
-          <w:szCs w:val="20"/>
-          <w:shd w:val="clear" w:color="auto" w:fill="auto"/>
-        </w:rPr>
-        <w:t xml:space="preserve">   # Syntax: &lt;Feld- bzw. Spaltenname&gt; = &lt;gültige </w:t>
-      </w:r>
-      <w:proofErr w:type="spellStart"/>
-      <w:r>
-        <w:rPr>
-          <w:rFonts w:ascii="Courier New" w:hAnsi="Courier New" w:cs="Courier New"/>
-          <w:color w:val="auto"/>
-          <w:sz w:val="20"/>
-          <w:szCs w:val="20"/>
-          <w:shd w:val="clear" w:color="auto" w:fill="auto"/>
-        </w:rPr>
-        <w:t>GeoTools</w:t>
-      </w:r>
-      <w:proofErr w:type="spellEnd"/>
-      <w:r>
-        <w:rPr>
-          <w:rFonts w:ascii="Courier New" w:hAnsi="Courier New" w:cs="Courier New"/>
-          <w:color w:val="auto"/>
-          <w:sz w:val="20"/>
-          <w:szCs w:val="20"/>
-          <w:shd w:val="clear" w:color="auto" w:fill="auto"/>
-        </w:rPr>
-        <w:t>-Einheit&gt;</w:t>
-      </w:r>
-    </w:p>
-    <w:p>
-      <w:pPr>
-        <w:spacing w:before="0" w:after="0"/>
-        <w:ind w:left="180"/>
-        <w:rPr>
-          <w:rFonts w:ascii="Courier New" w:hAnsi="Courier New" w:cs="Courier New"/>
-          <w:color w:val="auto"/>
-          <w:sz w:val="20"/>
-          <w:szCs w:val="20"/>
-          <w:shd w:val="clear" w:color="auto" w:fill="auto"/>
-        </w:rPr>
-      </w:pPr>
-      <w:r>
-        <w:rPr>
-          <w:rFonts w:ascii="Courier New" w:hAnsi="Courier New" w:cs="Courier New"/>
-          <w:color w:val="auto"/>
-          <w:sz w:val="20"/>
-          <w:szCs w:val="20"/>
-          <w:shd w:val="clear" w:color="auto" w:fill="auto"/>
-        </w:rPr>
-        <w:t xml:space="preserve">   # Gültige </w:t>
-      </w:r>
-      <w:proofErr w:type="spellStart"/>
-      <w:r>
-        <w:rPr>
-          <w:rFonts w:ascii="Courier New" w:hAnsi="Courier New" w:cs="Courier New"/>
-          <w:color w:val="auto"/>
-          <w:sz w:val="20"/>
-          <w:szCs w:val="20"/>
-          <w:shd w:val="clear" w:color="auto" w:fill="auto"/>
-        </w:rPr>
-        <w:t>GeoTools</w:t>
-      </w:r>
-      <w:proofErr w:type="spellEnd"/>
-      <w:r>
-        <w:rPr>
-          <w:rFonts w:ascii="Courier New" w:hAnsi="Courier New" w:cs="Courier New"/>
-          <w:color w:val="auto"/>
-          <w:sz w:val="20"/>
-          <w:szCs w:val="20"/>
-          <w:shd w:val="clear" w:color="auto" w:fill="auto"/>
-        </w:rPr>
-        <w:t xml:space="preserve">-Einheiten sind: Länge  = mm, cm, </w:t>
-      </w:r>
-      <w:proofErr w:type="spellStart"/>
-      <w:r>
-        <w:rPr>
-          <w:rFonts w:ascii="Courier New" w:hAnsi="Courier New" w:cs="Courier New"/>
-          <w:color w:val="auto"/>
-          <w:sz w:val="20"/>
-          <w:szCs w:val="20"/>
-          <w:shd w:val="clear" w:color="auto" w:fill="auto"/>
-        </w:rPr>
-        <w:t>dm</w:t>
-      </w:r>
-      <w:proofErr w:type="spellEnd"/>
-      <w:r>
-        <w:rPr>
-          <w:rFonts w:ascii="Courier New" w:hAnsi="Courier New" w:cs="Courier New"/>
-          <w:color w:val="auto"/>
-          <w:sz w:val="20"/>
-          <w:szCs w:val="20"/>
-          <w:shd w:val="clear" w:color="auto" w:fill="auto"/>
-        </w:rPr>
-        <w:t>, m, km</w:t>
-      </w:r>
-    </w:p>
-    <w:p>
-      <w:pPr>
-        <w:spacing w:before="0" w:after="0"/>
-        <w:ind w:left="180"/>
-        <w:rPr>
-          <w:rFonts w:ascii="Courier New" w:hAnsi="Courier New" w:cs="Courier New"/>
-          <w:color w:val="auto"/>
-          <w:sz w:val="20"/>
-          <w:szCs w:val="20"/>
-          <w:shd w:val="clear" w:color="auto" w:fill="auto"/>
-        </w:rPr>
-      </w:pPr>
-      <w:r>
-        <w:rPr>
-          <w:rFonts w:ascii="Courier New" w:hAnsi="Courier New" w:cs="Courier New"/>
-          <w:color w:val="auto"/>
-          <w:sz w:val="20"/>
-          <w:szCs w:val="20"/>
-          <w:shd w:val="clear" w:color="auto" w:fill="auto"/>
-        </w:rPr>
-        <w:t xml:space="preserve">   #                                  Winkel = </w:t>
-      </w:r>
-      <w:proofErr w:type="spellStart"/>
-      <w:r>
-        <w:rPr>
-          <w:rFonts w:ascii="Courier New" w:hAnsi="Courier New" w:cs="Courier New"/>
-          <w:color w:val="auto"/>
-          <w:sz w:val="20"/>
-          <w:szCs w:val="20"/>
-          <w:shd w:val="clear" w:color="auto" w:fill="auto"/>
-        </w:rPr>
-        <w:t>gon</w:t>
-      </w:r>
-      <w:proofErr w:type="spellEnd"/>
-      <w:r>
-        <w:rPr>
-          <w:rFonts w:ascii="Courier New" w:hAnsi="Courier New" w:cs="Courier New"/>
-          <w:color w:val="auto"/>
-          <w:sz w:val="20"/>
-          <w:szCs w:val="20"/>
-          <w:shd w:val="clear" w:color="auto" w:fill="auto"/>
-        </w:rPr>
-        <w:t xml:space="preserve">, grad, </w:t>
-      </w:r>
-      <w:proofErr w:type="spellStart"/>
-      <w:r>
-        <w:rPr>
-          <w:rFonts w:ascii="Courier New" w:hAnsi="Courier New" w:cs="Courier New"/>
-          <w:color w:val="auto"/>
-          <w:sz w:val="20"/>
-          <w:szCs w:val="20"/>
-          <w:shd w:val="clear" w:color="auto" w:fill="auto"/>
-        </w:rPr>
-        <w:t>rad</w:t>
-      </w:r>
-      <w:proofErr w:type="spellEnd"/>
-    </w:p>
-    <w:p>
-      <w:pPr>
-        <w:spacing w:before="0" w:after="0"/>
-        <w:ind w:left="180"/>
-        <w:rPr>
-          <w:rFonts w:ascii="Courier New" w:hAnsi="Courier New" w:cs="Courier New"/>
-          <w:color w:val="auto"/>
-          <w:sz w:val="20"/>
-          <w:szCs w:val="20"/>
-          <w:shd w:val="clear" w:color="auto" w:fill="auto"/>
-        </w:rPr>
-      </w:pPr>
-      <w:r>
-        <w:rPr>
-          <w:rFonts w:ascii="Courier New" w:hAnsi="Courier New" w:cs="Courier New"/>
-          <w:color w:val="auto"/>
-          <w:sz w:val="20"/>
-          <w:szCs w:val="20"/>
-          <w:shd w:val="clear" w:color="auto" w:fill="auto"/>
-        </w:rPr>
-        <w:t xml:space="preserve">   #------------------------------------------------------------------------------------------------</w:t>
-      </w:r>
-    </w:p>
-    <w:p>
-      <w:pPr>
-        <w:spacing w:before="0" w:after="0"/>
-        <w:ind w:left="180"/>
-        <w:rPr>
-          <w:rFonts w:ascii="Courier New" w:hAnsi="Courier New" w:cs="Courier New"/>
-          <w:color w:val="auto"/>
-          <w:sz w:val="20"/>
-          <w:szCs w:val="20"/>
-          <w:shd w:val="clear" w:color="auto" w:fill="auto"/>
-        </w:rPr>
-      </w:pPr>
-      <w:r>
-        <w:rPr>
-          <w:rFonts w:ascii="Courier New" w:hAnsi="Courier New" w:cs="Courier New"/>
-          <w:color w:val="auto"/>
-          <w:sz w:val="20"/>
-          <w:szCs w:val="20"/>
-          <w:shd w:val="clear" w:color="auto" w:fill="auto"/>
-        </w:rPr>
-        <w:t xml:space="preserve">   GK.Y = cm</w:t>
-      </w:r>
-    </w:p>
-    <w:p>
-      <w:pPr>
-        <w:spacing w:before="0" w:after="0"/>
-        <w:ind w:left="180"/>
-        <w:rPr>
-          <w:rFonts w:ascii="Courier New" w:hAnsi="Courier New" w:cs="Courier New"/>
-          <w:color w:val="auto"/>
-          <w:sz w:val="20"/>
-          <w:szCs w:val="20"/>
-          <w:shd w:val="clear" w:color="auto" w:fill="auto"/>
-        </w:rPr>
-      </w:pPr>
-      <w:r>
-        <w:rPr>
-          <w:rFonts w:ascii="Courier New" w:hAnsi="Courier New" w:cs="Courier New"/>
-          <w:color w:val="auto"/>
-          <w:sz w:val="20"/>
-          <w:szCs w:val="20"/>
-          <w:shd w:val="clear" w:color="auto" w:fill="auto"/>
-        </w:rPr>
-        <w:t xml:space="preserve">      </w:t>
-      </w:r>
-    </w:p>
-    <w:p>
-      <w:pPr>
-        <w:spacing w:before="0" w:after="0"/>
-        <w:ind w:left="180"/>
-        <w:rPr>
-          <w:rFonts w:ascii="Courier New" w:hAnsi="Courier New" w:cs="Courier New"/>
-          <w:color w:val="auto"/>
-          <w:sz w:val="20"/>
-          <w:szCs w:val="20"/>
-          <w:shd w:val="clear" w:color="auto" w:fill="auto"/>
-        </w:rPr>
-      </w:pPr>
-      <w:r>
-        <w:rPr>
-          <w:rFonts w:ascii="Courier New" w:hAnsi="Courier New" w:cs="Courier New"/>
-          <w:color w:val="auto"/>
-          <w:sz w:val="20"/>
-          <w:szCs w:val="20"/>
-          <w:shd w:val="clear" w:color="auto" w:fill="auto"/>
-        </w:rPr>
-        <w:t xml:space="preserve"> </w:t>
-      </w:r>
-      <w:r>
-        <w:rPr>
-          <w:rFonts w:ascii="Courier New" w:hAnsi="Courier New" w:cs="Courier New"/>
-          <w:b/>
-          <w:bCs/>
-          <w:color w:val="0000FF"/>
-          <w:sz w:val="20"/>
-          <w:szCs w:val="20"/>
-          <w:shd w:val="clear" w:color="auto" w:fill="auto"/>
-        </w:rPr>
-        <w:t>@</w:t>
-      </w:r>
-      <w:proofErr w:type="spellStart"/>
-      <w:r>
-        <w:rPr>
-          <w:rFonts w:ascii="Courier New" w:hAnsi="Courier New" w:cs="Courier New"/>
-          <w:b/>
-          <w:bCs/>
-          <w:color w:val="0000FF"/>
-          <w:sz w:val="20"/>
-          <w:szCs w:val="20"/>
-          <w:shd w:val="clear" w:color="auto" w:fill="auto"/>
-        </w:rPr>
-        <w:t>ExcelTableProps</w:t>
-      </w:r>
-      <w:proofErr w:type="spellEnd"/>
+        <w:t>@ExcelTableProps</w:t>
+      </w:r>
     </w:p>
     <w:p>
       <w:pPr>

</xml_diff>